<commit_message>
Remove mustache and bootstrap - Some navigation menu design
</commit_message>
<xml_diff>
--- a/SASS-documentation.docx
+++ b/SASS-documentation.docx
@@ -2749,26 +2749,828 @@
     </w:p>
     <w:p>
       <w:pPr>
-        <w:rPr>
-          <w:rFonts w:cs="Arial"/>
-          <w:szCs w:val="24"/>
-        </w:rPr>
-      </w:pPr>
-    </w:p>
-    <w:p>
-      <w:pPr>
         <w:pStyle w:val="2"/>
       </w:pPr>
       <w:r>
-        <w:t>SASS functions</w:t>
-      </w:r>
-    </w:p>
+        <w:t>Nested mixins and classes/tags</w:t>
+      </w:r>
+    </w:p>
+    <w:p/>
     <w:p>
       <w:pPr>
         <w:pStyle w:val="Web"/>
         <w:shd w:val="clear" w:color="auto" w:fill="FFFFFF"/>
         <w:spacing w:before="0" w:beforeAutospacing="0" w:after="120" w:afterAutospacing="0"/>
         <w:rPr>
+          <w:rFonts w:ascii="Arial" w:hAnsi="Arial" w:cs="Arial"/>
+          <w:color w:val="000000"/>
+          <w:sz w:val="23"/>
+          <w:szCs w:val="23"/>
+        </w:rPr>
+      </w:pPr>
+      <w:r>
+        <w:rPr>
+          <w:rFonts w:ascii="Arial" w:hAnsi="Arial" w:cs="Arial"/>
+          <w:color w:val="000000"/>
+          <w:sz w:val="23"/>
+          <w:szCs w:val="23"/>
+        </w:rPr>
+        <w:t>We can nest a mixin or multiple mixing inside other mixins.</w:t>
+      </w:r>
+    </w:p>
+    <w:p>
+      <w:pPr>
+        <w:pStyle w:val="-HTML"/>
+        <w:pBdr>
+          <w:top w:val="single" w:sz="4" w:space="12" w:color="CCCCCC"/>
+          <w:left w:val="single" w:sz="4" w:space="12" w:color="CCCCCC"/>
+          <w:bottom w:val="single" w:sz="4" w:space="12" w:color="CCCCCC"/>
+          <w:right w:val="single" w:sz="4" w:space="12" w:color="CCCCCC"/>
+        </w:pBdr>
+        <w:shd w:val="clear" w:color="auto" w:fill="F5F2F0"/>
+        <w:spacing w:before="120" w:after="120"/>
+        <w:rPr>
+          <w:rStyle w:val="HTML"/>
+          <w:rFonts w:ascii="Consolas" w:hAnsi="Consolas" w:cs="Consolas"/>
+          <w:color w:val="000000"/>
+        </w:rPr>
+      </w:pPr>
+      <w:r>
+        <w:rPr>
+          <w:rStyle w:val="token"/>
+          <w:rFonts w:ascii="Consolas" w:hAnsi="Consolas" w:cs="Consolas"/>
+          <w:color w:val="0077AA"/>
+        </w:rPr>
+        <w:t>@mixin</w:t>
+      </w:r>
+      <w:r>
+        <w:rPr>
+          <w:rStyle w:val="HTML"/>
+          <w:rFonts w:ascii="Consolas" w:hAnsi="Consolas" w:cs="Consolas"/>
+          <w:color w:val="000000"/>
+        </w:rPr>
+        <w:t xml:space="preserve"> </w:t>
+      </w:r>
+      <w:r>
+        <w:rPr>
+          <w:rStyle w:val="token"/>
+          <w:rFonts w:ascii="Consolas" w:hAnsi="Consolas" w:cs="Consolas"/>
+          <w:color w:val="669900"/>
+        </w:rPr>
+        <w:t>rounded</w:t>
+      </w:r>
+      <w:r>
+        <w:rPr>
+          <w:rStyle w:val="token"/>
+          <w:rFonts w:ascii="Consolas" w:hAnsi="Consolas" w:cs="Consolas"/>
+          <w:color w:val="999999"/>
+        </w:rPr>
+        <w:t>{</w:t>
+      </w:r>
+    </w:p>
+    <w:p>
+      <w:pPr>
+        <w:pStyle w:val="-HTML"/>
+        <w:pBdr>
+          <w:top w:val="single" w:sz="4" w:space="12" w:color="CCCCCC"/>
+          <w:left w:val="single" w:sz="4" w:space="12" w:color="CCCCCC"/>
+          <w:bottom w:val="single" w:sz="4" w:space="12" w:color="CCCCCC"/>
+          <w:right w:val="single" w:sz="4" w:space="12" w:color="CCCCCC"/>
+        </w:pBdr>
+        <w:shd w:val="clear" w:color="auto" w:fill="F5F2F0"/>
+        <w:spacing w:before="120" w:after="120"/>
+        <w:rPr>
+          <w:rStyle w:val="HTML"/>
+          <w:rFonts w:ascii="Consolas" w:hAnsi="Consolas" w:cs="Consolas"/>
+          <w:color w:val="000000"/>
+        </w:rPr>
+      </w:pPr>
+      <w:r>
+        <w:rPr>
+          <w:rStyle w:val="HTML"/>
+          <w:rFonts w:ascii="Consolas" w:hAnsi="Consolas" w:cs="Consolas"/>
+          <w:color w:val="000000"/>
+        </w:rPr>
+        <w:t xml:space="preserve">    </w:t>
+      </w:r>
+      <w:r>
+        <w:rPr>
+          <w:rStyle w:val="token"/>
+          <w:rFonts w:ascii="Consolas" w:hAnsi="Consolas" w:cs="Consolas"/>
+          <w:color w:val="990055"/>
+        </w:rPr>
+        <w:t>border-radius</w:t>
+      </w:r>
+      <w:r>
+        <w:rPr>
+          <w:rStyle w:val="token"/>
+          <w:rFonts w:ascii="Consolas" w:hAnsi="Consolas" w:cs="Consolas"/>
+          <w:color w:val="999999"/>
+        </w:rPr>
+        <w:t>:</w:t>
+      </w:r>
+      <w:r>
+        <w:rPr>
+          <w:rStyle w:val="HTML"/>
+          <w:rFonts w:ascii="Consolas" w:hAnsi="Consolas" w:cs="Consolas"/>
+          <w:color w:val="000000"/>
+        </w:rPr>
+        <w:t>6px</w:t>
+      </w:r>
+      <w:r>
+        <w:rPr>
+          <w:rStyle w:val="token"/>
+          <w:rFonts w:ascii="Consolas" w:hAnsi="Consolas" w:cs="Consolas"/>
+          <w:color w:val="999999"/>
+        </w:rPr>
+        <w:t>;</w:t>
+      </w:r>
+    </w:p>
+    <w:p>
+      <w:pPr>
+        <w:pStyle w:val="-HTML"/>
+        <w:pBdr>
+          <w:top w:val="single" w:sz="4" w:space="12" w:color="CCCCCC"/>
+          <w:left w:val="single" w:sz="4" w:space="12" w:color="CCCCCC"/>
+          <w:bottom w:val="single" w:sz="4" w:space="12" w:color="CCCCCC"/>
+          <w:right w:val="single" w:sz="4" w:space="12" w:color="CCCCCC"/>
+        </w:pBdr>
+        <w:shd w:val="clear" w:color="auto" w:fill="F5F2F0"/>
+        <w:spacing w:before="120" w:after="120"/>
+        <w:rPr>
+          <w:rStyle w:val="HTML"/>
+          <w:rFonts w:ascii="Consolas" w:hAnsi="Consolas" w:cs="Consolas"/>
+          <w:color w:val="000000"/>
+        </w:rPr>
+      </w:pPr>
+      <w:r>
+        <w:rPr>
+          <w:rStyle w:val="HTML"/>
+          <w:rFonts w:ascii="Consolas" w:hAnsi="Consolas" w:cs="Consolas"/>
+          <w:color w:val="000000"/>
+        </w:rPr>
+        <w:t xml:space="preserve">    </w:t>
+      </w:r>
+      <w:r>
+        <w:rPr>
+          <w:rStyle w:val="token"/>
+          <w:rFonts w:ascii="Consolas" w:hAnsi="Consolas" w:cs="Consolas"/>
+          <w:color w:val="999999"/>
+        </w:rPr>
+        <w:t>}</w:t>
+      </w:r>
+    </w:p>
+    <w:p>
+      <w:pPr>
+        <w:pStyle w:val="-HTML"/>
+        <w:pBdr>
+          <w:top w:val="single" w:sz="4" w:space="12" w:color="CCCCCC"/>
+          <w:left w:val="single" w:sz="4" w:space="12" w:color="CCCCCC"/>
+          <w:bottom w:val="single" w:sz="4" w:space="12" w:color="CCCCCC"/>
+          <w:right w:val="single" w:sz="4" w:space="12" w:color="CCCCCC"/>
+        </w:pBdr>
+        <w:shd w:val="clear" w:color="auto" w:fill="F5F2F0"/>
+        <w:spacing w:before="120" w:after="120"/>
+        <w:rPr>
+          <w:rStyle w:val="HTML"/>
+          <w:rFonts w:ascii="Consolas" w:hAnsi="Consolas" w:cs="Consolas"/>
+          <w:color w:val="000000"/>
+        </w:rPr>
+      </w:pPr>
+    </w:p>
+    <w:p>
+      <w:pPr>
+        <w:pStyle w:val="-HTML"/>
+        <w:pBdr>
+          <w:top w:val="single" w:sz="4" w:space="12" w:color="CCCCCC"/>
+          <w:left w:val="single" w:sz="4" w:space="12" w:color="CCCCCC"/>
+          <w:bottom w:val="single" w:sz="4" w:space="12" w:color="CCCCCC"/>
+          <w:right w:val="single" w:sz="4" w:space="12" w:color="CCCCCC"/>
+        </w:pBdr>
+        <w:shd w:val="clear" w:color="auto" w:fill="F5F2F0"/>
+        <w:spacing w:before="120" w:after="120"/>
+        <w:rPr>
+          <w:rStyle w:val="HTML"/>
+          <w:rFonts w:ascii="Consolas" w:hAnsi="Consolas" w:cs="Consolas"/>
+          <w:color w:val="000000"/>
+        </w:rPr>
+      </w:pPr>
+      <w:r>
+        <w:rPr>
+          <w:rStyle w:val="token"/>
+          <w:rFonts w:ascii="Consolas" w:hAnsi="Consolas" w:cs="Consolas"/>
+          <w:color w:val="0077AA"/>
+        </w:rPr>
+        <w:t>@mixin</w:t>
+      </w:r>
+      <w:r>
+        <w:rPr>
+          <w:rStyle w:val="HTML"/>
+          <w:rFonts w:ascii="Consolas" w:hAnsi="Consolas" w:cs="Consolas"/>
+          <w:color w:val="000000"/>
+        </w:rPr>
+        <w:t xml:space="preserve"> </w:t>
+      </w:r>
+      <w:r>
+        <w:rPr>
+          <w:rStyle w:val="token"/>
+          <w:rFonts w:ascii="Consolas" w:hAnsi="Consolas" w:cs="Consolas"/>
+          <w:color w:val="669900"/>
+        </w:rPr>
+        <w:t>box</w:t>
+      </w:r>
+      <w:r>
+        <w:rPr>
+          <w:rStyle w:val="token"/>
+          <w:rFonts w:ascii="Consolas" w:hAnsi="Consolas" w:cs="Consolas"/>
+          <w:color w:val="999999"/>
+        </w:rPr>
+        <w:t>{</w:t>
+      </w:r>
+    </w:p>
+    <w:p>
+      <w:pPr>
+        <w:pStyle w:val="-HTML"/>
+        <w:pBdr>
+          <w:top w:val="single" w:sz="4" w:space="12" w:color="CCCCCC"/>
+          <w:left w:val="single" w:sz="4" w:space="12" w:color="CCCCCC"/>
+          <w:bottom w:val="single" w:sz="4" w:space="12" w:color="CCCCCC"/>
+          <w:right w:val="single" w:sz="4" w:space="12" w:color="CCCCCC"/>
+        </w:pBdr>
+        <w:shd w:val="clear" w:color="auto" w:fill="F5F2F0"/>
+        <w:spacing w:before="120" w:after="120"/>
+        <w:rPr>
+          <w:rStyle w:val="HTML"/>
+          <w:rFonts w:ascii="Consolas" w:hAnsi="Consolas" w:cs="Consolas"/>
+          <w:color w:val="000000"/>
+        </w:rPr>
+      </w:pPr>
+      <w:r>
+        <w:rPr>
+          <w:rStyle w:val="HTML"/>
+          <w:rFonts w:ascii="Consolas" w:hAnsi="Consolas" w:cs="Consolas"/>
+          <w:color w:val="000000"/>
+        </w:rPr>
+        <w:t xml:space="preserve">    </w:t>
+      </w:r>
+      <w:r>
+        <w:rPr>
+          <w:rStyle w:val="token"/>
+          <w:rFonts w:ascii="Consolas" w:hAnsi="Consolas" w:cs="Consolas"/>
+          <w:color w:val="0077AA"/>
+        </w:rPr>
+        <w:t>@include</w:t>
+      </w:r>
+      <w:r>
+        <w:rPr>
+          <w:rStyle w:val="HTML"/>
+          <w:rFonts w:ascii="Consolas" w:hAnsi="Consolas" w:cs="Consolas"/>
+          <w:color w:val="000000"/>
+        </w:rPr>
+        <w:t xml:space="preserve"> rounded</w:t>
+      </w:r>
+      <w:r>
+        <w:rPr>
+          <w:rStyle w:val="token"/>
+          <w:rFonts w:ascii="Consolas" w:hAnsi="Consolas" w:cs="Consolas"/>
+          <w:color w:val="999999"/>
+        </w:rPr>
+        <w:t>;</w:t>
+      </w:r>
+    </w:p>
+    <w:p>
+      <w:pPr>
+        <w:pStyle w:val="-HTML"/>
+        <w:pBdr>
+          <w:top w:val="single" w:sz="4" w:space="12" w:color="CCCCCC"/>
+          <w:left w:val="single" w:sz="4" w:space="12" w:color="CCCCCC"/>
+          <w:bottom w:val="single" w:sz="4" w:space="12" w:color="CCCCCC"/>
+          <w:right w:val="single" w:sz="4" w:space="12" w:color="CCCCCC"/>
+        </w:pBdr>
+        <w:shd w:val="clear" w:color="auto" w:fill="F5F2F0"/>
+        <w:spacing w:before="120" w:after="120"/>
+        <w:rPr>
+          <w:rStyle w:val="HTML"/>
+          <w:rFonts w:ascii="Consolas" w:hAnsi="Consolas" w:cs="Consolas"/>
+          <w:color w:val="000000"/>
+        </w:rPr>
+      </w:pPr>
+      <w:r>
+        <w:rPr>
+          <w:rStyle w:val="HTML"/>
+          <w:rFonts w:ascii="Consolas" w:hAnsi="Consolas" w:cs="Consolas"/>
+          <w:color w:val="000000"/>
+        </w:rPr>
+        <w:t xml:space="preserve">    </w:t>
+      </w:r>
+      <w:r>
+        <w:rPr>
+          <w:rStyle w:val="token"/>
+          <w:rFonts w:ascii="Consolas" w:hAnsi="Consolas" w:cs="Consolas"/>
+          <w:color w:val="990055"/>
+        </w:rPr>
+        <w:t>background-color</w:t>
+      </w:r>
+      <w:r>
+        <w:rPr>
+          <w:rStyle w:val="token"/>
+          <w:rFonts w:ascii="Consolas" w:hAnsi="Consolas" w:cs="Consolas"/>
+          <w:color w:val="999999"/>
+        </w:rPr>
+        <w:t>:</w:t>
+      </w:r>
+      <w:r>
+        <w:rPr>
+          <w:rStyle w:val="HTML"/>
+          <w:rFonts w:ascii="Consolas" w:hAnsi="Consolas" w:cs="Consolas"/>
+          <w:color w:val="000000"/>
+        </w:rPr>
+        <w:t xml:space="preserve"> #000088</w:t>
+      </w:r>
+      <w:r>
+        <w:rPr>
+          <w:rStyle w:val="token"/>
+          <w:rFonts w:ascii="Consolas" w:hAnsi="Consolas" w:cs="Consolas"/>
+          <w:color w:val="999999"/>
+        </w:rPr>
+        <w:t>;</w:t>
+      </w:r>
+    </w:p>
+    <w:p>
+      <w:pPr>
+        <w:pStyle w:val="-HTML"/>
+        <w:pBdr>
+          <w:top w:val="single" w:sz="4" w:space="12" w:color="CCCCCC"/>
+          <w:left w:val="single" w:sz="4" w:space="12" w:color="CCCCCC"/>
+          <w:bottom w:val="single" w:sz="4" w:space="12" w:color="CCCCCC"/>
+          <w:right w:val="single" w:sz="4" w:space="12" w:color="CCCCCC"/>
+        </w:pBdr>
+        <w:shd w:val="clear" w:color="auto" w:fill="F5F2F0"/>
+        <w:spacing w:before="120" w:after="120"/>
+        <w:rPr>
+          <w:rFonts w:ascii="Consolas" w:hAnsi="Consolas" w:cs="Consolas"/>
+          <w:color w:val="000000"/>
+          <w:sz w:val="16"/>
+          <w:szCs w:val="16"/>
+        </w:rPr>
+      </w:pPr>
+      <w:r>
+        <w:rPr>
+          <w:rStyle w:val="token"/>
+          <w:rFonts w:ascii="Consolas" w:hAnsi="Consolas" w:cs="Consolas"/>
+          <w:color w:val="999999"/>
+        </w:rPr>
+        <w:t>}</w:t>
+      </w:r>
+    </w:p>
+    <w:p>
+      <w:pPr>
+        <w:pStyle w:val="Web"/>
+        <w:shd w:val="clear" w:color="auto" w:fill="FFFFFF"/>
+        <w:spacing w:before="0" w:beforeAutospacing="0" w:after="120" w:afterAutospacing="0"/>
+        <w:rPr>
+          <w:rFonts w:ascii="Arial" w:hAnsi="Arial" w:cs="Arial"/>
+          <w:color w:val="000000"/>
+          <w:sz w:val="23"/>
+          <w:szCs w:val="23"/>
+        </w:rPr>
+      </w:pPr>
+      <w:r>
+        <w:rPr>
+          <w:rFonts w:ascii="Arial" w:hAnsi="Arial" w:cs="Arial"/>
+          <w:color w:val="000000"/>
+          <w:sz w:val="23"/>
+          <w:szCs w:val="23"/>
+        </w:rPr>
+        <w:t>Another powerful feature is that you nest a class/tag inside class instead of :</w:t>
+      </w:r>
+    </w:p>
+    <w:p>
+      <w:pPr>
+        <w:pStyle w:val="-HTML"/>
+        <w:pBdr>
+          <w:top w:val="single" w:sz="4" w:space="12" w:color="CCCCCC"/>
+          <w:left w:val="single" w:sz="4" w:space="12" w:color="CCCCCC"/>
+          <w:bottom w:val="single" w:sz="4" w:space="12" w:color="CCCCCC"/>
+          <w:right w:val="single" w:sz="4" w:space="12" w:color="CCCCCC"/>
+        </w:pBdr>
+        <w:shd w:val="clear" w:color="auto" w:fill="F5F2F0"/>
+        <w:spacing w:before="120" w:after="120"/>
+        <w:rPr>
+          <w:rStyle w:val="HTML"/>
+          <w:rFonts w:ascii="Consolas" w:hAnsi="Consolas" w:cs="Consolas"/>
+          <w:color w:val="000000"/>
+        </w:rPr>
+      </w:pPr>
+      <w:r>
+        <w:rPr>
+          <w:rStyle w:val="token"/>
+          <w:rFonts w:ascii="Consolas" w:hAnsi="Consolas" w:cs="Consolas"/>
+          <w:color w:val="669900"/>
+        </w:rPr>
+        <w:t>.navigation h2</w:t>
+      </w:r>
+      <w:r>
+        <w:rPr>
+          <w:rStyle w:val="token"/>
+          <w:rFonts w:ascii="Consolas" w:hAnsi="Consolas" w:cs="Consolas"/>
+          <w:color w:val="999999"/>
+        </w:rPr>
+        <w:t>{</w:t>
+      </w:r>
+    </w:p>
+    <w:p>
+      <w:pPr>
+        <w:pStyle w:val="-HTML"/>
+        <w:pBdr>
+          <w:top w:val="single" w:sz="4" w:space="12" w:color="CCCCCC"/>
+          <w:left w:val="single" w:sz="4" w:space="12" w:color="CCCCCC"/>
+          <w:bottom w:val="single" w:sz="4" w:space="12" w:color="CCCCCC"/>
+          <w:right w:val="single" w:sz="4" w:space="12" w:color="CCCCCC"/>
+        </w:pBdr>
+        <w:shd w:val="clear" w:color="auto" w:fill="F5F2F0"/>
+        <w:spacing w:before="120" w:after="120"/>
+        <w:rPr>
+          <w:rStyle w:val="HTML"/>
+          <w:rFonts w:ascii="Consolas" w:hAnsi="Consolas" w:cs="Consolas"/>
+          <w:color w:val="000000"/>
+        </w:rPr>
+      </w:pPr>
+      <w:r>
+        <w:rPr>
+          <w:rStyle w:val="HTML"/>
+          <w:rFonts w:ascii="Consolas" w:hAnsi="Consolas" w:cs="Consolas"/>
+          <w:color w:val="000000"/>
+        </w:rPr>
+        <w:tab/>
+      </w:r>
+      <w:r>
+        <w:rPr>
+          <w:rStyle w:val="token"/>
+          <w:rFonts w:ascii="Consolas" w:hAnsi="Consolas" w:cs="Consolas"/>
+          <w:color w:val="990055"/>
+        </w:rPr>
+        <w:t>color</w:t>
+      </w:r>
+      <w:r>
+        <w:rPr>
+          <w:rStyle w:val="token"/>
+          <w:rFonts w:ascii="Consolas" w:hAnsi="Consolas" w:cs="Consolas"/>
+          <w:color w:val="999999"/>
+        </w:rPr>
+        <w:t>:</w:t>
+      </w:r>
+      <w:r>
+        <w:rPr>
+          <w:rStyle w:val="HTML"/>
+          <w:rFonts w:ascii="Consolas" w:hAnsi="Consolas" w:cs="Consolas"/>
+          <w:color w:val="000000"/>
+        </w:rPr>
+        <w:t>white</w:t>
+      </w:r>
+      <w:r>
+        <w:rPr>
+          <w:rStyle w:val="token"/>
+          <w:rFonts w:ascii="Consolas" w:hAnsi="Consolas" w:cs="Consolas"/>
+          <w:color w:val="999999"/>
+        </w:rPr>
+        <w:t>;</w:t>
+      </w:r>
+    </w:p>
+    <w:p>
+      <w:pPr>
+        <w:pStyle w:val="-HTML"/>
+        <w:pBdr>
+          <w:top w:val="single" w:sz="4" w:space="12" w:color="CCCCCC"/>
+          <w:left w:val="single" w:sz="4" w:space="12" w:color="CCCCCC"/>
+          <w:bottom w:val="single" w:sz="4" w:space="12" w:color="CCCCCC"/>
+          <w:right w:val="single" w:sz="4" w:space="12" w:color="CCCCCC"/>
+        </w:pBdr>
+        <w:shd w:val="clear" w:color="auto" w:fill="F5F2F0"/>
+        <w:spacing w:before="120" w:after="120"/>
+        <w:rPr>
+          <w:rFonts w:ascii="Consolas" w:hAnsi="Consolas" w:cs="Consolas"/>
+          <w:color w:val="000000"/>
+          <w:sz w:val="16"/>
+          <w:szCs w:val="16"/>
+        </w:rPr>
+      </w:pPr>
+      <w:r>
+        <w:rPr>
+          <w:rStyle w:val="token"/>
+          <w:rFonts w:ascii="Consolas" w:hAnsi="Consolas" w:cs="Consolas"/>
+          <w:color w:val="999999"/>
+        </w:rPr>
+        <w:t>}</w:t>
+      </w:r>
+    </w:p>
+    <w:p>
+      <w:pPr>
+        <w:pStyle w:val="Web"/>
+        <w:shd w:val="clear" w:color="auto" w:fill="FFFFFF"/>
+        <w:spacing w:before="0" w:beforeAutospacing="0" w:after="120" w:afterAutospacing="0"/>
+        <w:rPr>
+          <w:rFonts w:ascii="Arial" w:hAnsi="Arial" w:cs="Arial"/>
+          <w:color w:val="000000"/>
+          <w:sz w:val="23"/>
+          <w:szCs w:val="23"/>
+        </w:rPr>
+      </w:pPr>
+    </w:p>
+    <w:p>
+      <w:pPr>
+        <w:pStyle w:val="Web"/>
+        <w:shd w:val="clear" w:color="auto" w:fill="FFFFFF"/>
+        <w:spacing w:before="0" w:beforeAutospacing="0" w:after="120" w:afterAutospacing="0"/>
+        <w:rPr>
+          <w:rFonts w:ascii="Arial" w:hAnsi="Arial" w:cs="Arial"/>
+          <w:color w:val="000000"/>
+          <w:sz w:val="23"/>
+          <w:szCs w:val="23"/>
+        </w:rPr>
+      </w:pPr>
+    </w:p>
+    <w:p>
+      <w:pPr>
+        <w:pStyle w:val="Web"/>
+        <w:shd w:val="clear" w:color="auto" w:fill="FFFFFF"/>
+        <w:spacing w:before="0" w:beforeAutospacing="0" w:after="120" w:afterAutospacing="0"/>
+        <w:rPr>
+          <w:rFonts w:ascii="Arial" w:hAnsi="Arial" w:cs="Arial"/>
+          <w:color w:val="000000"/>
+          <w:sz w:val="23"/>
+          <w:szCs w:val="23"/>
+        </w:rPr>
+      </w:pPr>
+    </w:p>
+    <w:p>
+      <w:pPr>
+        <w:pStyle w:val="Web"/>
+        <w:shd w:val="clear" w:color="auto" w:fill="FFFFFF"/>
+        <w:spacing w:before="0" w:beforeAutospacing="0" w:after="120" w:afterAutospacing="0"/>
+        <w:rPr>
+          <w:rFonts w:ascii="Arial" w:hAnsi="Arial" w:cs="Arial"/>
+          <w:color w:val="000000"/>
+          <w:sz w:val="23"/>
+          <w:szCs w:val="23"/>
+        </w:rPr>
+      </w:pPr>
+      <w:r>
+        <w:rPr>
+          <w:rFonts w:ascii="Arial" w:hAnsi="Arial" w:cs="Arial"/>
+          <w:color w:val="000000"/>
+          <w:sz w:val="23"/>
+          <w:szCs w:val="23"/>
+        </w:rPr>
+        <w:t>You write :</w:t>
+      </w:r>
+    </w:p>
+    <w:p>
+      <w:pPr>
+        <w:pStyle w:val="Web"/>
+        <w:shd w:val="clear" w:color="auto" w:fill="FFFFFF"/>
+        <w:spacing w:before="0" w:beforeAutospacing="0" w:after="120" w:afterAutospacing="0"/>
+        <w:rPr>
+          <w:rFonts w:ascii="Arial" w:hAnsi="Arial" w:cs="Arial"/>
+          <w:color w:val="000000"/>
+          <w:sz w:val="23"/>
+          <w:szCs w:val="23"/>
+        </w:rPr>
+      </w:pPr>
+    </w:p>
+    <w:p>
+      <w:pPr>
+        <w:pStyle w:val="-HTML"/>
+        <w:pBdr>
+          <w:top w:val="single" w:sz="4" w:space="12" w:color="CCCCCC"/>
+          <w:left w:val="single" w:sz="4" w:space="12" w:color="CCCCCC"/>
+          <w:bottom w:val="single" w:sz="4" w:space="12" w:color="CCCCCC"/>
+          <w:right w:val="single" w:sz="4" w:space="12" w:color="CCCCCC"/>
+        </w:pBdr>
+        <w:shd w:val="clear" w:color="auto" w:fill="F5F2F0"/>
+        <w:spacing w:before="120" w:after="120"/>
+        <w:rPr>
+          <w:rStyle w:val="HTML"/>
+          <w:rFonts w:ascii="Consolas" w:hAnsi="Consolas" w:cs="Consolas"/>
+          <w:color w:val="000000"/>
+        </w:rPr>
+      </w:pPr>
+      <w:r>
+        <w:rPr>
+          <w:rStyle w:val="token"/>
+          <w:rFonts w:ascii="Consolas" w:hAnsi="Consolas" w:cs="Consolas"/>
+          <w:color w:val="669900"/>
+        </w:rPr>
+        <w:t xml:space="preserve">.navigation </w:t>
+      </w:r>
+      <w:r>
+        <w:rPr>
+          <w:rStyle w:val="token"/>
+          <w:rFonts w:ascii="Consolas" w:hAnsi="Consolas" w:cs="Consolas"/>
+          <w:color w:val="999999"/>
+        </w:rPr>
+        <w:t>{</w:t>
+      </w:r>
+    </w:p>
+    <w:p>
+      <w:pPr>
+        <w:pStyle w:val="-HTML"/>
+        <w:pBdr>
+          <w:top w:val="single" w:sz="4" w:space="12" w:color="CCCCCC"/>
+          <w:left w:val="single" w:sz="4" w:space="12" w:color="CCCCCC"/>
+          <w:bottom w:val="single" w:sz="4" w:space="12" w:color="CCCCCC"/>
+          <w:right w:val="single" w:sz="4" w:space="12" w:color="CCCCCC"/>
+        </w:pBdr>
+        <w:shd w:val="clear" w:color="auto" w:fill="F5F2F0"/>
+        <w:spacing w:before="120" w:after="120"/>
+        <w:rPr>
+          <w:rStyle w:val="HTML"/>
+          <w:rFonts w:ascii="Consolas" w:hAnsi="Consolas" w:cs="Consolas"/>
+          <w:color w:val="000000"/>
+        </w:rPr>
+      </w:pPr>
+      <w:r>
+        <w:rPr>
+          <w:rStyle w:val="HTML"/>
+          <w:rFonts w:ascii="Consolas" w:hAnsi="Consolas" w:cs="Consolas"/>
+          <w:color w:val="000000"/>
+        </w:rPr>
+        <w:tab/>
+      </w:r>
+      <w:r>
+        <w:rPr>
+          <w:rStyle w:val="token"/>
+          <w:rFonts w:ascii="Consolas" w:hAnsi="Consolas" w:cs="Consolas"/>
+          <w:color w:val="669900"/>
+        </w:rPr>
+        <w:t xml:space="preserve">h2 </w:t>
+      </w:r>
+      <w:r>
+        <w:rPr>
+          <w:rStyle w:val="token"/>
+          <w:rFonts w:ascii="Consolas" w:hAnsi="Consolas" w:cs="Consolas"/>
+          <w:color w:val="999999"/>
+        </w:rPr>
+        <w:t>{</w:t>
+      </w:r>
+    </w:p>
+    <w:p>
+      <w:pPr>
+        <w:pStyle w:val="-HTML"/>
+        <w:pBdr>
+          <w:top w:val="single" w:sz="4" w:space="12" w:color="CCCCCC"/>
+          <w:left w:val="single" w:sz="4" w:space="12" w:color="CCCCCC"/>
+          <w:bottom w:val="single" w:sz="4" w:space="12" w:color="CCCCCC"/>
+          <w:right w:val="single" w:sz="4" w:space="12" w:color="CCCCCC"/>
+        </w:pBdr>
+        <w:shd w:val="clear" w:color="auto" w:fill="F5F2F0"/>
+        <w:spacing w:before="120" w:after="120"/>
+        <w:rPr>
+          <w:rStyle w:val="HTML"/>
+          <w:rFonts w:ascii="Consolas" w:hAnsi="Consolas" w:cs="Consolas"/>
+          <w:color w:val="000000"/>
+        </w:rPr>
+      </w:pPr>
+      <w:r>
+        <w:rPr>
+          <w:rStyle w:val="HTML"/>
+          <w:rFonts w:ascii="Consolas" w:hAnsi="Consolas" w:cs="Consolas"/>
+          <w:color w:val="000000"/>
+        </w:rPr>
+        <w:tab/>
+      </w:r>
+      <w:r>
+        <w:rPr>
+          <w:rStyle w:val="HTML"/>
+          <w:rFonts w:ascii="Consolas" w:hAnsi="Consolas" w:cs="Consolas"/>
+          <w:color w:val="000000"/>
+        </w:rPr>
+        <w:tab/>
+      </w:r>
+      <w:r>
+        <w:rPr>
+          <w:rStyle w:val="token"/>
+          <w:rFonts w:ascii="Consolas" w:hAnsi="Consolas" w:cs="Consolas"/>
+          <w:color w:val="990055"/>
+        </w:rPr>
+        <w:t>color</w:t>
+      </w:r>
+      <w:r>
+        <w:rPr>
+          <w:rStyle w:val="token"/>
+          <w:rFonts w:ascii="Consolas" w:hAnsi="Consolas" w:cs="Consolas"/>
+          <w:color w:val="999999"/>
+        </w:rPr>
+        <w:t>:</w:t>
+      </w:r>
+      <w:r>
+        <w:rPr>
+          <w:rStyle w:val="HTML"/>
+          <w:rFonts w:ascii="Consolas" w:hAnsi="Consolas" w:cs="Consolas"/>
+          <w:color w:val="000000"/>
+        </w:rPr>
+        <w:t>white</w:t>
+      </w:r>
+      <w:r>
+        <w:rPr>
+          <w:rStyle w:val="token"/>
+          <w:rFonts w:ascii="Consolas" w:hAnsi="Consolas" w:cs="Consolas"/>
+          <w:color w:val="999999"/>
+        </w:rPr>
+        <w:t>;</w:t>
+      </w:r>
+    </w:p>
+    <w:p>
+      <w:pPr>
+        <w:pStyle w:val="-HTML"/>
+        <w:pBdr>
+          <w:top w:val="single" w:sz="4" w:space="12" w:color="CCCCCC"/>
+          <w:left w:val="single" w:sz="4" w:space="12" w:color="CCCCCC"/>
+          <w:bottom w:val="single" w:sz="4" w:space="12" w:color="CCCCCC"/>
+          <w:right w:val="single" w:sz="4" w:space="12" w:color="CCCCCC"/>
+        </w:pBdr>
+        <w:shd w:val="clear" w:color="auto" w:fill="F5F2F0"/>
+        <w:spacing w:before="120" w:after="120"/>
+        <w:rPr>
+          <w:rStyle w:val="HTML"/>
+          <w:rFonts w:ascii="Consolas" w:hAnsi="Consolas" w:cs="Consolas"/>
+          <w:color w:val="000000"/>
+        </w:rPr>
+      </w:pPr>
+      <w:r>
+        <w:rPr>
+          <w:rStyle w:val="HTML"/>
+          <w:rFonts w:ascii="Consolas" w:hAnsi="Consolas" w:cs="Consolas"/>
+          <w:color w:val="000000"/>
+        </w:rPr>
+        <w:tab/>
+      </w:r>
+      <w:r>
+        <w:rPr>
+          <w:rStyle w:val="token"/>
+          <w:rFonts w:ascii="Consolas" w:hAnsi="Consolas" w:cs="Consolas"/>
+          <w:color w:val="999999"/>
+        </w:rPr>
+        <w:t>}</w:t>
+      </w:r>
+    </w:p>
+    <w:p>
+      <w:pPr>
+        <w:pStyle w:val="-HTML"/>
+        <w:pBdr>
+          <w:top w:val="single" w:sz="4" w:space="12" w:color="CCCCCC"/>
+          <w:left w:val="single" w:sz="4" w:space="12" w:color="CCCCCC"/>
+          <w:bottom w:val="single" w:sz="4" w:space="12" w:color="CCCCCC"/>
+          <w:right w:val="single" w:sz="4" w:space="12" w:color="CCCCCC"/>
+        </w:pBdr>
+        <w:shd w:val="clear" w:color="auto" w:fill="F5F2F0"/>
+        <w:spacing w:before="120" w:after="120"/>
+        <w:rPr>
+          <w:rFonts w:ascii="Consolas" w:hAnsi="Consolas" w:cs="Consolas"/>
+          <w:color w:val="000000"/>
+          <w:sz w:val="16"/>
+          <w:szCs w:val="16"/>
+        </w:rPr>
+      </w:pPr>
+      <w:r>
+        <w:rPr>
+          <w:rStyle w:val="token"/>
+          <w:rFonts w:ascii="Consolas" w:hAnsi="Consolas" w:cs="Consolas"/>
+          <w:color w:val="999999"/>
+        </w:rPr>
+        <w:t>}</w:t>
+      </w:r>
+    </w:p>
+    <w:p>
+      <w:pPr>
+        <w:rPr>
+          <w:rFonts w:cs="Arial"/>
+          <w:szCs w:val="24"/>
+        </w:rPr>
+      </w:pPr>
+    </w:p>
+    <w:p>
+      <w:pPr>
+        <w:rPr>
+          <w:rFonts w:cs="Arial"/>
+          <w:szCs w:val="24"/>
+        </w:rPr>
+      </w:pPr>
+    </w:p>
+    <w:p>
+      <w:pPr>
+        <w:pStyle w:val="2"/>
+      </w:pPr>
+      <w:r>
+        <w:t>SASS functions</w:t>
+      </w:r>
+    </w:p>
+    <w:p>
+      <w:pPr>
+        <w:pStyle w:val="Web"/>
+        <w:shd w:val="clear" w:color="auto" w:fill="FFFFFF"/>
+        <w:spacing w:before="0" w:beforeAutospacing="0" w:after="120" w:afterAutospacing="0"/>
+        <w:rPr>
           <w:rFonts w:asciiTheme="minorHAnsi" w:eastAsiaTheme="minorHAnsi" w:hAnsiTheme="minorHAnsi" w:cstheme="minorBidi"/>
           <w:sz w:val="22"/>
           <w:szCs w:val="22"/>
@@ -3235,7 +4037,6 @@
           <w:rFonts w:ascii="Consolas" w:hAnsi="Consolas" w:cs="Consolas"/>
           <w:color w:val="000000"/>
         </w:rPr>
-        <w:lastRenderedPageBreak/>
         <w:t xml:space="preserve">    </w:t>
       </w:r>
       <w:r>
@@ -3547,6 +4348,7 @@
           <w:rFonts w:ascii="Consolas" w:hAnsi="Consolas" w:cs="Consolas"/>
           <w:color w:val="999999"/>
         </w:rPr>
+        <w:lastRenderedPageBreak/>
         <w:t>}</w:t>
       </w:r>
     </w:p>
@@ -4504,7 +5306,6 @@
           <w:rFonts w:ascii="Consolas" w:hAnsi="Consolas" w:cs="Consolas"/>
           <w:color w:val="000000"/>
         </w:rPr>
-        <w:lastRenderedPageBreak/>
         <w:t xml:space="preserve">    </w:t>
       </w:r>
       <w:r>
@@ -4714,6 +5515,7 @@
           <w:rFonts w:ascii="Consolas" w:hAnsi="Consolas" w:cs="Consolas"/>
           <w:color w:val="999999"/>
         </w:rPr>
+        <w:lastRenderedPageBreak/>
         <w:t>);</w:t>
       </w:r>
     </w:p>
@@ -5864,7 +6666,6 @@
           <w:rFonts w:ascii="Consolas" w:hAnsi="Consolas" w:cs="Consolas"/>
           <w:color w:val="000000"/>
         </w:rPr>
-        <w:lastRenderedPageBreak/>
         <w:t xml:space="preserve">    </w:t>
       </w:r>
       <w:r>
@@ -5933,6 +6734,7 @@
         <w:pStyle w:val="2"/>
       </w:pPr>
       <w:r>
+        <w:lastRenderedPageBreak/>
         <w:t>Partial</w:t>
       </w:r>
       <w:r>
@@ -6098,6 +6900,7 @@
         <w:tab/>
       </w:r>
     </w:p>
+    <w:p/>
     <w:p/>
     <w:p/>
     <w:p/>

</xml_diff>